<commit_message>
Datamodel en ERD toegevoegd
</commit_message>
<xml_diff>
--- a/Documentatie/LosPollosHermanosDatamodel.docx
+++ b/Documentatie/LosPollosHermanosDatamodel.docx
@@ -7,10 +7,7 @@
         <w:pStyle w:val="Kop1"/>
       </w:pPr>
       <w:r>
-        <w:t>D</w:t>
-      </w:r>
-      <w:r>
-        <w:t>atamodel</w:t>
+        <w:t>Datamodel</w:t>
       </w:r>
     </w:p>
     <w:p>
@@ -20,6 +17,11 @@
       <w:r>
         <w:t xml:space="preserve">Entiteit: </w:t>
       </w:r>
+      <w:proofErr w:type="spellStart"/>
+      <w:r>
+        <w:t>Meals</w:t>
+      </w:r>
+      <w:proofErr w:type="spellEnd"/>
     </w:p>
     <w:tbl>
       <w:tblPr>
@@ -54,7 +56,13 @@
             <w:tcW w:w="7718" w:type="dxa"/>
             <w:gridSpan w:val="3"/>
           </w:tcPr>
-          <w:p/>
+          <w:p>
+            <w:proofErr w:type="spellStart"/>
+            <w:r>
+              <w:t>Meals</w:t>
+            </w:r>
+            <w:proofErr w:type="spellEnd"/>
+          </w:p>
         </w:tc>
       </w:tr>
       <w:tr>
@@ -76,7 +84,11 @@
             <w:tcW w:w="7718" w:type="dxa"/>
             <w:gridSpan w:val="3"/>
           </w:tcPr>
-          <w:p/>
+          <w:p>
+            <w:r>
+              <w:t>De maaltijden die het restaurant aan haar klanten aanbiedt</w:t>
+            </w:r>
+          </w:p>
         </w:tc>
       </w:tr>
       <w:tr>
@@ -134,25 +146,43 @@
           <w:tcPr>
             <w:tcW w:w="1349" w:type="dxa"/>
           </w:tcPr>
-          <w:p/>
+          <w:p>
+            <w:proofErr w:type="spellStart"/>
+            <w:r>
+              <w:t>MealId</w:t>
+            </w:r>
+            <w:proofErr w:type="spellEnd"/>
+          </w:p>
         </w:tc>
         <w:tc>
           <w:tcPr>
             <w:tcW w:w="1549" w:type="dxa"/>
           </w:tcPr>
-          <w:p/>
+          <w:p>
+            <w:r>
+              <w:t>int</w:t>
+            </w:r>
+          </w:p>
         </w:tc>
         <w:tc>
           <w:tcPr>
             <w:tcW w:w="1136" w:type="dxa"/>
           </w:tcPr>
-          <w:p/>
+          <w:p>
+            <w:r>
+              <w:t>Ja</w:t>
+            </w:r>
+          </w:p>
         </w:tc>
         <w:tc>
           <w:tcPr>
             <w:tcW w:w="5033" w:type="dxa"/>
           </w:tcPr>
-          <w:p/>
+          <w:p>
+            <w:r>
+              <w:t>Auto increment</w:t>
+            </w:r>
+          </w:p>
         </w:tc>
       </w:tr>
       <w:tr>
@@ -160,19 +190,36 @@
           <w:tcPr>
             <w:tcW w:w="1349" w:type="dxa"/>
           </w:tcPr>
-          <w:p/>
+          <w:p>
+            <w:r>
+              <w:t>Name</w:t>
+            </w:r>
+          </w:p>
         </w:tc>
         <w:tc>
           <w:tcPr>
             <w:tcW w:w="1549" w:type="dxa"/>
           </w:tcPr>
-          <w:p/>
+          <w:p>
+            <w:proofErr w:type="spellStart"/>
+            <w:r>
+              <w:t>varchar</w:t>
+            </w:r>
+            <w:proofErr w:type="spellEnd"/>
+            <w:r>
+              <w:t>(50)</w:t>
+            </w:r>
+          </w:p>
         </w:tc>
         <w:tc>
           <w:tcPr>
             <w:tcW w:w="1136" w:type="dxa"/>
           </w:tcPr>
-          <w:p/>
+          <w:p>
+            <w:r>
+              <w:t>Ja</w:t>
+            </w:r>
+          </w:p>
         </w:tc>
         <w:tc>
           <w:tcPr>
@@ -186,19 +233,35 @@
           <w:tcPr>
             <w:tcW w:w="1349" w:type="dxa"/>
           </w:tcPr>
-          <w:p/>
+          <w:p>
+            <w:proofErr w:type="spellStart"/>
+            <w:r>
+              <w:t>Description</w:t>
+            </w:r>
+            <w:proofErr w:type="spellEnd"/>
+          </w:p>
         </w:tc>
         <w:tc>
           <w:tcPr>
             <w:tcW w:w="1549" w:type="dxa"/>
           </w:tcPr>
-          <w:p/>
+          <w:p>
+            <w:proofErr w:type="spellStart"/>
+            <w:r>
+              <w:t>text</w:t>
+            </w:r>
+            <w:proofErr w:type="spellEnd"/>
+          </w:p>
         </w:tc>
         <w:tc>
           <w:tcPr>
             <w:tcW w:w="1136" w:type="dxa"/>
           </w:tcPr>
-          <w:p/>
+          <w:p>
+            <w:r>
+              <w:t>Nee</w:t>
+            </w:r>
+          </w:p>
         </w:tc>
         <w:tc>
           <w:tcPr>
@@ -212,19 +275,36 @@
           <w:tcPr>
             <w:tcW w:w="1349" w:type="dxa"/>
           </w:tcPr>
-          <w:p/>
+          <w:p>
+            <w:r>
+              <w:t>Price</w:t>
+            </w:r>
+          </w:p>
         </w:tc>
         <w:tc>
           <w:tcPr>
             <w:tcW w:w="1549" w:type="dxa"/>
           </w:tcPr>
-          <w:p/>
+          <w:p>
+            <w:proofErr w:type="spellStart"/>
+            <w:r>
+              <w:t>decimal</w:t>
+            </w:r>
+            <w:proofErr w:type="spellEnd"/>
+            <w:r>
+              <w:t>(18,2)</w:t>
+            </w:r>
+          </w:p>
         </w:tc>
         <w:tc>
           <w:tcPr>
             <w:tcW w:w="1136" w:type="dxa"/>
           </w:tcPr>
-          <w:p/>
+          <w:p>
+            <w:r>
+              <w:t>Ja</w:t>
+            </w:r>
+          </w:p>
         </w:tc>
         <w:tc>
           <w:tcPr>
@@ -292,8 +372,11 @@
             <w:tcW w:w="1349" w:type="dxa"/>
           </w:tcPr>
           <w:p>
-            <w:bookmarkStart w:id="0" w:name="_GoBack"/>
-            <w:bookmarkEnd w:id="0"/>
+            <w:proofErr w:type="spellStart"/>
+            <w:r>
+              <w:t>IX_Name</w:t>
+            </w:r>
+            <w:proofErr w:type="spellEnd"/>
           </w:p>
         </w:tc>
         <w:tc>
@@ -301,7 +384,11 @@
             <w:tcW w:w="7718" w:type="dxa"/>
             <w:gridSpan w:val="3"/>
           </w:tcPr>
-          <w:p/>
+          <w:p>
+            <w:r>
+              <w:t>Name moet uniek zijn</w:t>
+            </w:r>
+          </w:p>
         </w:tc>
       </w:tr>
       <w:tr>
@@ -362,7 +449,10 @@
         </w:tc>
       </w:tr>
     </w:tbl>
-    <w:p/>
+    <w:p>
+      <w:bookmarkStart w:id="0" w:name="_GoBack"/>
+      <w:bookmarkEnd w:id="0"/>
+    </w:p>
     <w:sectPr>
       <w:pgSz w:w="11906" w:h="16838"/>
       <w:pgMar w:top="1417" w:right="1417" w:bottom="1417" w:left="1417" w:header="708" w:footer="708" w:gutter="0"/>

</xml_diff>

<commit_message>
Datamodel aangepast Database aangepast Script toegevoegd
</commit_message>
<xml_diff>
--- a/Documentatie/LosPollosHermanosDatamodel.docx
+++ b/Documentatie/LosPollosHermanosDatamodel.docx
@@ -19,6 +19,484 @@
       </w:r>
       <w:proofErr w:type="spellStart"/>
       <w:r>
+        <w:t>Ingredients</w:t>
+      </w:r>
+      <w:proofErr w:type="spellEnd"/>
+    </w:p>
+    <w:tbl>
+      <w:tblPr>
+        <w:tblStyle w:val="Tabelraster"/>
+        <w:tblW w:w="9067" w:type="dxa"/>
+        <w:tblLook w:val="04A0" w:firstRow="1" w:lastRow="0" w:firstColumn="1" w:lastColumn="0" w:noHBand="0" w:noVBand="1"/>
+      </w:tblPr>
+      <w:tblGrid>
+        <w:gridCol w:w="1682"/>
+        <w:gridCol w:w="1540"/>
+        <w:gridCol w:w="1127"/>
+        <w:gridCol w:w="4718"/>
+      </w:tblGrid>
+      <w:tr>
+        <w:tc>
+          <w:tcPr>
+            <w:tcW w:w="1682" w:type="dxa"/>
+          </w:tcPr>
+          <w:p>
+            <w:proofErr w:type="spellStart"/>
+            <w:r>
+              <w:t>Table</w:t>
+            </w:r>
+            <w:proofErr w:type="spellEnd"/>
+            <w:r>
+              <w:t>:</w:t>
+            </w:r>
+          </w:p>
+        </w:tc>
+        <w:tc>
+          <w:tcPr>
+            <w:tcW w:w="7385" w:type="dxa"/>
+            <w:gridSpan w:val="3"/>
+          </w:tcPr>
+          <w:p>
+            <w:proofErr w:type="spellStart"/>
+            <w:r>
+              <w:t>Ingredients</w:t>
+            </w:r>
+            <w:proofErr w:type="spellEnd"/>
+          </w:p>
+        </w:tc>
+      </w:tr>
+      <w:tr>
+        <w:tc>
+          <w:tcPr>
+            <w:tcW w:w="1682" w:type="dxa"/>
+          </w:tcPr>
+          <w:p>
+            <w:r>
+              <w:t>Definition:</w:t>
+            </w:r>
+          </w:p>
+        </w:tc>
+        <w:tc>
+          <w:tcPr>
+            <w:tcW w:w="7385" w:type="dxa"/>
+            <w:gridSpan w:val="3"/>
+          </w:tcPr>
+          <w:p>
+            <w:r>
+              <w:t>De maaltijden die het restaurant aan haar klanten aanbiedt</w:t>
+            </w:r>
+          </w:p>
+        </w:tc>
+      </w:tr>
+      <w:tr>
+        <w:tc>
+          <w:tcPr>
+            <w:tcW w:w="1682" w:type="dxa"/>
+            <w:shd w:val="clear" w:color="auto" w:fill="002060"/>
+          </w:tcPr>
+          <w:p>
+            <w:r>
+              <w:t>Column</w:t>
+            </w:r>
+          </w:p>
+        </w:tc>
+        <w:tc>
+          <w:tcPr>
+            <w:tcW w:w="1540" w:type="dxa"/>
+            <w:shd w:val="clear" w:color="auto" w:fill="002060"/>
+          </w:tcPr>
+          <w:p>
+            <w:r>
+              <w:t>Type</w:t>
+            </w:r>
+          </w:p>
+        </w:tc>
+        <w:tc>
+          <w:tcPr>
+            <w:tcW w:w="1127" w:type="dxa"/>
+            <w:shd w:val="clear" w:color="auto" w:fill="002060"/>
+          </w:tcPr>
+          <w:p>
+            <w:proofErr w:type="spellStart"/>
+            <w:r>
+              <w:t>Required</w:t>
+            </w:r>
+            <w:proofErr w:type="spellEnd"/>
+          </w:p>
+        </w:tc>
+        <w:tc>
+          <w:tcPr>
+            <w:tcW w:w="4718" w:type="dxa"/>
+            <w:shd w:val="clear" w:color="auto" w:fill="002060"/>
+          </w:tcPr>
+          <w:p>
+            <w:proofErr w:type="spellStart"/>
+            <w:r>
+              <w:t>Remarks</w:t>
+            </w:r>
+            <w:proofErr w:type="spellEnd"/>
+          </w:p>
+        </w:tc>
+      </w:tr>
+      <w:tr>
+        <w:tc>
+          <w:tcPr>
+            <w:tcW w:w="1682" w:type="dxa"/>
+          </w:tcPr>
+          <w:p>
+            <w:proofErr w:type="spellStart"/>
+            <w:r>
+              <w:t>ingredientId</w:t>
+            </w:r>
+            <w:proofErr w:type="spellEnd"/>
+          </w:p>
+        </w:tc>
+        <w:tc>
+          <w:tcPr>
+            <w:tcW w:w="1540" w:type="dxa"/>
+          </w:tcPr>
+          <w:p>
+            <w:r>
+              <w:t>int</w:t>
+            </w:r>
+          </w:p>
+        </w:tc>
+        <w:tc>
+          <w:tcPr>
+            <w:tcW w:w="1127" w:type="dxa"/>
+          </w:tcPr>
+          <w:p>
+            <w:r>
+              <w:t>Ja</w:t>
+            </w:r>
+          </w:p>
+        </w:tc>
+        <w:tc>
+          <w:tcPr>
+            <w:tcW w:w="4718" w:type="dxa"/>
+          </w:tcPr>
+          <w:p>
+            <w:r>
+              <w:t>Auto increment</w:t>
+            </w:r>
+          </w:p>
+        </w:tc>
+      </w:tr>
+      <w:tr>
+        <w:tc>
+          <w:tcPr>
+            <w:tcW w:w="1682" w:type="dxa"/>
+          </w:tcPr>
+          <w:p>
+            <w:r>
+              <w:t>name</w:t>
+            </w:r>
+          </w:p>
+        </w:tc>
+        <w:tc>
+          <w:tcPr>
+            <w:tcW w:w="1540" w:type="dxa"/>
+          </w:tcPr>
+          <w:p>
+            <w:proofErr w:type="spellStart"/>
+            <w:r>
+              <w:t>varchar</w:t>
+            </w:r>
+            <w:proofErr w:type="spellEnd"/>
+            <w:r>
+              <w:t>(50)</w:t>
+            </w:r>
+          </w:p>
+        </w:tc>
+        <w:tc>
+          <w:tcPr>
+            <w:tcW w:w="1127" w:type="dxa"/>
+          </w:tcPr>
+          <w:p>
+            <w:r>
+              <w:t>Ja</w:t>
+            </w:r>
+          </w:p>
+        </w:tc>
+        <w:tc>
+          <w:tcPr>
+            <w:tcW w:w="4718" w:type="dxa"/>
+          </w:tcPr>
+          <w:p/>
+        </w:tc>
+      </w:tr>
+      <w:tr>
+        <w:tc>
+          <w:tcPr>
+            <w:tcW w:w="1682" w:type="dxa"/>
+          </w:tcPr>
+          <w:p>
+            <w:proofErr w:type="spellStart"/>
+            <w:r>
+              <w:t>price</w:t>
+            </w:r>
+            <w:proofErr w:type="spellEnd"/>
+          </w:p>
+        </w:tc>
+        <w:tc>
+          <w:tcPr>
+            <w:tcW w:w="1540" w:type="dxa"/>
+          </w:tcPr>
+          <w:p>
+            <w:proofErr w:type="spellStart"/>
+            <w:r>
+              <w:t>decimal</w:t>
+            </w:r>
+            <w:proofErr w:type="spellEnd"/>
+            <w:r>
+              <w:t>(18,2)</w:t>
+            </w:r>
+          </w:p>
+        </w:tc>
+        <w:tc>
+          <w:tcPr>
+            <w:tcW w:w="1127" w:type="dxa"/>
+          </w:tcPr>
+          <w:p>
+            <w:r>
+              <w:t>Ja</w:t>
+            </w:r>
+          </w:p>
+        </w:tc>
+        <w:tc>
+          <w:tcPr>
+            <w:tcW w:w="4718" w:type="dxa"/>
+          </w:tcPr>
+          <w:p/>
+        </w:tc>
+      </w:tr>
+      <w:tr>
+        <w:tc>
+          <w:tcPr>
+            <w:tcW w:w="1682" w:type="dxa"/>
+          </w:tcPr>
+          <w:p>
+            <w:proofErr w:type="spellStart"/>
+            <w:r>
+              <w:t>unitId</w:t>
+            </w:r>
+            <w:proofErr w:type="spellEnd"/>
+          </w:p>
+        </w:tc>
+        <w:tc>
+          <w:tcPr>
+            <w:tcW w:w="1540" w:type="dxa"/>
+          </w:tcPr>
+          <w:p>
+            <w:proofErr w:type="spellStart"/>
+            <w:r>
+              <w:t>varchar</w:t>
+            </w:r>
+            <w:proofErr w:type="spellEnd"/>
+            <w:r>
+              <w:t>(50)</w:t>
+            </w:r>
+          </w:p>
+        </w:tc>
+        <w:tc>
+          <w:tcPr>
+            <w:tcW w:w="1127" w:type="dxa"/>
+          </w:tcPr>
+          <w:p>
+            <w:r>
+              <w:t>Ja</w:t>
+            </w:r>
+          </w:p>
+        </w:tc>
+        <w:tc>
+          <w:tcPr>
+            <w:tcW w:w="4718" w:type="dxa"/>
+          </w:tcPr>
+          <w:p/>
+        </w:tc>
+      </w:tr>
+      <w:tr>
+        <w:tc>
+          <w:tcPr>
+            <w:tcW w:w="1682" w:type="dxa"/>
+          </w:tcPr>
+          <w:p/>
+        </w:tc>
+        <w:tc>
+          <w:tcPr>
+            <w:tcW w:w="1540" w:type="dxa"/>
+          </w:tcPr>
+          <w:p/>
+        </w:tc>
+        <w:tc>
+          <w:tcPr>
+            <w:tcW w:w="1127" w:type="dxa"/>
+          </w:tcPr>
+          <w:p/>
+        </w:tc>
+        <w:tc>
+          <w:tcPr>
+            <w:tcW w:w="4718" w:type="dxa"/>
+          </w:tcPr>
+          <w:p/>
+        </w:tc>
+      </w:tr>
+      <w:tr>
+        <w:tc>
+          <w:tcPr>
+            <w:tcW w:w="1682" w:type="dxa"/>
+            <w:shd w:val="clear" w:color="auto" w:fill="002060"/>
+          </w:tcPr>
+          <w:p>
+            <w:r>
+              <w:t>Index</w:t>
+            </w:r>
+          </w:p>
+        </w:tc>
+        <w:tc>
+          <w:tcPr>
+            <w:tcW w:w="7385" w:type="dxa"/>
+            <w:gridSpan w:val="3"/>
+            <w:shd w:val="clear" w:color="auto" w:fill="002060"/>
+          </w:tcPr>
+          <w:p>
+            <w:proofErr w:type="spellStart"/>
+            <w:r>
+              <w:t>Description</w:t>
+            </w:r>
+            <w:proofErr w:type="spellEnd"/>
+          </w:p>
+        </w:tc>
+      </w:tr>
+      <w:tr>
+        <w:tc>
+          <w:tcPr>
+            <w:tcW w:w="1682" w:type="dxa"/>
+          </w:tcPr>
+          <w:p>
+            <w:proofErr w:type="spellStart"/>
+            <w:r>
+              <w:t>ingredientId</w:t>
+            </w:r>
+            <w:proofErr w:type="spellEnd"/>
+          </w:p>
+        </w:tc>
+        <w:tc>
+          <w:tcPr>
+            <w:tcW w:w="7385" w:type="dxa"/>
+            <w:gridSpan w:val="3"/>
+          </w:tcPr>
+          <w:p>
+            <w:proofErr w:type="spellStart"/>
+            <w:r>
+              <w:t>Primary</w:t>
+            </w:r>
+            <w:proofErr w:type="spellEnd"/>
+            <w:r>
+              <w:t xml:space="preserve"> </w:t>
+            </w:r>
+            <w:proofErr w:type="spellStart"/>
+            <w:r>
+              <w:t>key</w:t>
+            </w:r>
+            <w:proofErr w:type="spellEnd"/>
+          </w:p>
+        </w:tc>
+      </w:tr>
+      <w:tr>
+        <w:tc>
+          <w:tcPr>
+            <w:tcW w:w="1682" w:type="dxa"/>
+          </w:tcPr>
+          <w:p>
+            <w:r>
+              <w:t>name</w:t>
+            </w:r>
+          </w:p>
+        </w:tc>
+        <w:tc>
+          <w:tcPr>
+            <w:tcW w:w="7385" w:type="dxa"/>
+            <w:gridSpan w:val="3"/>
+          </w:tcPr>
+          <w:p>
+            <w:r>
+              <w:t>Name moet uniek zijn</w:t>
+            </w:r>
+          </w:p>
+        </w:tc>
+      </w:tr>
+      <w:tr>
+        <w:tc>
+          <w:tcPr>
+            <w:tcW w:w="1682" w:type="dxa"/>
+          </w:tcPr>
+          <w:p/>
+        </w:tc>
+        <w:tc>
+          <w:tcPr>
+            <w:tcW w:w="7385" w:type="dxa"/>
+            <w:gridSpan w:val="3"/>
+          </w:tcPr>
+          <w:p/>
+        </w:tc>
+      </w:tr>
+      <w:tr>
+        <w:tc>
+          <w:tcPr>
+            <w:tcW w:w="1682" w:type="dxa"/>
+            <w:shd w:val="clear" w:color="auto" w:fill="002060"/>
+          </w:tcPr>
+          <w:p>
+            <w:r>
+              <w:t>Relations</w:t>
+            </w:r>
+          </w:p>
+        </w:tc>
+        <w:tc>
+          <w:tcPr>
+            <w:tcW w:w="7385" w:type="dxa"/>
+            <w:gridSpan w:val="3"/>
+            <w:shd w:val="clear" w:color="auto" w:fill="002060"/>
+          </w:tcPr>
+          <w:p>
+            <w:proofErr w:type="spellStart"/>
+            <w:r>
+              <w:t>Description</w:t>
+            </w:r>
+            <w:proofErr w:type="spellEnd"/>
+          </w:p>
+        </w:tc>
+      </w:tr>
+      <w:tr>
+        <w:tc>
+          <w:tcPr>
+            <w:tcW w:w="1682" w:type="dxa"/>
+          </w:tcPr>
+          <w:p>
+            <w:bookmarkStart w:id="0" w:name="_GoBack"/>
+            <w:bookmarkEnd w:id="0"/>
+          </w:p>
+        </w:tc>
+        <w:tc>
+          <w:tcPr>
+            <w:tcW w:w="7385" w:type="dxa"/>
+            <w:gridSpan w:val="3"/>
+          </w:tcPr>
+          <w:p/>
+        </w:tc>
+      </w:tr>
+    </w:tbl>
+    <w:p/>
+    <w:p>
+      <w:pPr>
+        <w:pStyle w:val="Kop2"/>
+      </w:pPr>
+      <w:r>
+        <w:t xml:space="preserve">Entiteit: </w:t>
+      </w:r>
+      <w:proofErr w:type="spellStart"/>
+      <w:r>
         <w:t>Meals</w:t>
       </w:r>
       <w:proofErr w:type="spellEnd"/>
@@ -30,15 +508,15 @@
         <w:tblLook w:val="04A0" w:firstRow="1" w:lastRow="0" w:firstColumn="1" w:lastColumn="0" w:noHBand="0" w:noVBand="1"/>
       </w:tblPr>
       <w:tblGrid>
-        <w:gridCol w:w="1349"/>
-        <w:gridCol w:w="1549"/>
-        <w:gridCol w:w="1136"/>
-        <w:gridCol w:w="5033"/>
+        <w:gridCol w:w="1671"/>
+        <w:gridCol w:w="1439"/>
+        <w:gridCol w:w="1130"/>
+        <w:gridCol w:w="4827"/>
       </w:tblGrid>
       <w:tr>
         <w:tc>
           <w:tcPr>
-            <w:tcW w:w="1349" w:type="dxa"/>
+            <w:tcW w:w="1696" w:type="dxa"/>
           </w:tcPr>
           <w:p>
             <w:proofErr w:type="spellStart"/>
@@ -53,7 +531,7 @@
         </w:tc>
         <w:tc>
           <w:tcPr>
-            <w:tcW w:w="7718" w:type="dxa"/>
+            <w:tcW w:w="7371" w:type="dxa"/>
             <w:gridSpan w:val="3"/>
           </w:tcPr>
           <w:p>
@@ -68,20 +546,17 @@
       <w:tr>
         <w:tc>
           <w:tcPr>
-            <w:tcW w:w="1349" w:type="dxa"/>
-          </w:tcPr>
-          <w:p>
-            <w:r>
-              <w:t>Definition</w:t>
-            </w:r>
-            <w:r>
-              <w:t>:</w:t>
-            </w:r>
-          </w:p>
-        </w:tc>
-        <w:tc>
-          <w:tcPr>
-            <w:tcW w:w="7718" w:type="dxa"/>
+            <w:tcW w:w="1696" w:type="dxa"/>
+          </w:tcPr>
+          <w:p>
+            <w:r>
+              <w:t>Definition:</w:t>
+            </w:r>
+          </w:p>
+        </w:tc>
+        <w:tc>
+          <w:tcPr>
+            <w:tcW w:w="7371" w:type="dxa"/>
             <w:gridSpan w:val="3"/>
           </w:tcPr>
           <w:p>
@@ -94,7 +569,7 @@
       <w:tr>
         <w:tc>
           <w:tcPr>
-            <w:tcW w:w="1349" w:type="dxa"/>
+            <w:tcW w:w="1696" w:type="dxa"/>
             <w:shd w:val="clear" w:color="auto" w:fill="002060"/>
           </w:tcPr>
           <w:p>
@@ -105,7 +580,7 @@
         </w:tc>
         <w:tc>
           <w:tcPr>
-            <w:tcW w:w="1549" w:type="dxa"/>
+            <w:tcW w:w="1202" w:type="dxa"/>
             <w:shd w:val="clear" w:color="auto" w:fill="002060"/>
           </w:tcPr>
           <w:p>
@@ -144,19 +619,19 @@
       <w:tr>
         <w:tc>
           <w:tcPr>
-            <w:tcW w:w="1349" w:type="dxa"/>
-          </w:tcPr>
-          <w:p>
-            <w:proofErr w:type="spellStart"/>
-            <w:r>
-              <w:t>MealId</w:t>
-            </w:r>
-            <w:proofErr w:type="spellEnd"/>
-          </w:p>
-        </w:tc>
-        <w:tc>
-          <w:tcPr>
-            <w:tcW w:w="1549" w:type="dxa"/>
+            <w:tcW w:w="1696" w:type="dxa"/>
+          </w:tcPr>
+          <w:p>
+            <w:proofErr w:type="spellStart"/>
+            <w:r>
+              <w:t>mealId</w:t>
+            </w:r>
+            <w:proofErr w:type="spellEnd"/>
+          </w:p>
+        </w:tc>
+        <w:tc>
+          <w:tcPr>
+            <w:tcW w:w="1202" w:type="dxa"/>
           </w:tcPr>
           <w:p>
             <w:r>
@@ -188,17 +663,17 @@
       <w:tr>
         <w:tc>
           <w:tcPr>
-            <w:tcW w:w="1349" w:type="dxa"/>
-          </w:tcPr>
-          <w:p>
-            <w:r>
-              <w:t>Name</w:t>
-            </w:r>
-          </w:p>
-        </w:tc>
-        <w:tc>
-          <w:tcPr>
-            <w:tcW w:w="1549" w:type="dxa"/>
+            <w:tcW w:w="1696" w:type="dxa"/>
+          </w:tcPr>
+          <w:p>
+            <w:r>
+              <w:t>name</w:t>
+            </w:r>
+          </w:p>
+        </w:tc>
+        <w:tc>
+          <w:tcPr>
+            <w:tcW w:w="1202" w:type="dxa"/>
           </w:tcPr>
           <w:p>
             <w:proofErr w:type="spellStart"/>
@@ -231,19 +706,19 @@
       <w:tr>
         <w:tc>
           <w:tcPr>
-            <w:tcW w:w="1349" w:type="dxa"/>
-          </w:tcPr>
-          <w:p>
-            <w:proofErr w:type="spellStart"/>
-            <w:r>
-              <w:t>Description</w:t>
-            </w:r>
-            <w:proofErr w:type="spellEnd"/>
-          </w:p>
-        </w:tc>
-        <w:tc>
-          <w:tcPr>
-            <w:tcW w:w="1549" w:type="dxa"/>
+            <w:tcW w:w="1696" w:type="dxa"/>
+          </w:tcPr>
+          <w:p>
+            <w:proofErr w:type="spellStart"/>
+            <w:r>
+              <w:t>description</w:t>
+            </w:r>
+            <w:proofErr w:type="spellEnd"/>
+          </w:p>
+        </w:tc>
+        <w:tc>
+          <w:tcPr>
+            <w:tcW w:w="1202" w:type="dxa"/>
           </w:tcPr>
           <w:p>
             <w:proofErr w:type="spellStart"/>
@@ -273,17 +748,19 @@
       <w:tr>
         <w:tc>
           <w:tcPr>
-            <w:tcW w:w="1349" w:type="dxa"/>
-          </w:tcPr>
-          <w:p>
-            <w:r>
-              <w:t>Price</w:t>
-            </w:r>
-          </w:p>
-        </w:tc>
-        <w:tc>
-          <w:tcPr>
-            <w:tcW w:w="1549" w:type="dxa"/>
+            <w:tcW w:w="1696" w:type="dxa"/>
+          </w:tcPr>
+          <w:p>
+            <w:proofErr w:type="spellStart"/>
+            <w:r>
+              <w:t>price</w:t>
+            </w:r>
+            <w:proofErr w:type="spellEnd"/>
+          </w:p>
+        </w:tc>
+        <w:tc>
+          <w:tcPr>
+            <w:tcW w:w="1202" w:type="dxa"/>
           </w:tcPr>
           <w:p>
             <w:proofErr w:type="spellStart"/>
@@ -316,13 +793,13 @@
       <w:tr>
         <w:tc>
           <w:tcPr>
-            <w:tcW w:w="1349" w:type="dxa"/>
-          </w:tcPr>
-          <w:p/>
-        </w:tc>
-        <w:tc>
-          <w:tcPr>
-            <w:tcW w:w="1549" w:type="dxa"/>
+            <w:tcW w:w="1696" w:type="dxa"/>
+          </w:tcPr>
+          <w:p/>
+        </w:tc>
+        <w:tc>
+          <w:tcPr>
+            <w:tcW w:w="1202" w:type="dxa"/>
           </w:tcPr>
           <w:p/>
         </w:tc>
@@ -342,7 +819,7 @@
       <w:tr>
         <w:tc>
           <w:tcPr>
-            <w:tcW w:w="1349" w:type="dxa"/>
+            <w:tcW w:w="1696" w:type="dxa"/>
             <w:shd w:val="clear" w:color="auto" w:fill="002060"/>
           </w:tcPr>
           <w:p>
@@ -353,7 +830,7 @@
         </w:tc>
         <w:tc>
           <w:tcPr>
-            <w:tcW w:w="7718" w:type="dxa"/>
+            <w:tcW w:w="7371" w:type="dxa"/>
             <w:gridSpan w:val="3"/>
             <w:shd w:val="clear" w:color="auto" w:fill="002060"/>
           </w:tcPr>
@@ -369,19 +846,17 @@
       <w:tr>
         <w:tc>
           <w:tcPr>
-            <w:tcW w:w="1349" w:type="dxa"/>
-          </w:tcPr>
-          <w:p>
-            <w:proofErr w:type="spellStart"/>
-            <w:r>
-              <w:t>IX_Name</w:t>
-            </w:r>
-            <w:proofErr w:type="spellEnd"/>
-          </w:p>
-        </w:tc>
-        <w:tc>
-          <w:tcPr>
-            <w:tcW w:w="7718" w:type="dxa"/>
+            <w:tcW w:w="1696" w:type="dxa"/>
+          </w:tcPr>
+          <w:p>
+            <w:r>
+              <w:t>name</w:t>
+            </w:r>
+          </w:p>
+        </w:tc>
+        <w:tc>
+          <w:tcPr>
+            <w:tcW w:w="7371" w:type="dxa"/>
             <w:gridSpan w:val="3"/>
           </w:tcPr>
           <w:p>
@@ -394,13 +869,13 @@
       <w:tr>
         <w:tc>
           <w:tcPr>
-            <w:tcW w:w="1349" w:type="dxa"/>
-          </w:tcPr>
-          <w:p/>
-        </w:tc>
-        <w:tc>
-          <w:tcPr>
-            <w:tcW w:w="7718" w:type="dxa"/>
+            <w:tcW w:w="1696" w:type="dxa"/>
+          </w:tcPr>
+          <w:p/>
+        </w:tc>
+        <w:tc>
+          <w:tcPr>
+            <w:tcW w:w="7371" w:type="dxa"/>
             <w:gridSpan w:val="3"/>
           </w:tcPr>
           <w:p/>
@@ -409,7 +884,7 @@
       <w:tr>
         <w:tc>
           <w:tcPr>
-            <w:tcW w:w="1349" w:type="dxa"/>
+            <w:tcW w:w="1696" w:type="dxa"/>
             <w:shd w:val="clear" w:color="auto" w:fill="002060"/>
           </w:tcPr>
           <w:p>
@@ -420,7 +895,7 @@
         </w:tc>
         <w:tc>
           <w:tcPr>
-            <w:tcW w:w="7718" w:type="dxa"/>
+            <w:tcW w:w="7371" w:type="dxa"/>
             <w:gridSpan w:val="3"/>
             <w:shd w:val="clear" w:color="auto" w:fill="002060"/>
           </w:tcPr>
@@ -436,23 +911,20 @@
       <w:tr>
         <w:tc>
           <w:tcPr>
-            <w:tcW w:w="1349" w:type="dxa"/>
-          </w:tcPr>
-          <w:p/>
-        </w:tc>
-        <w:tc>
-          <w:tcPr>
-            <w:tcW w:w="7718" w:type="dxa"/>
+            <w:tcW w:w="1696" w:type="dxa"/>
+          </w:tcPr>
+          <w:p/>
+        </w:tc>
+        <w:tc>
+          <w:tcPr>
+            <w:tcW w:w="7371" w:type="dxa"/>
             <w:gridSpan w:val="3"/>
           </w:tcPr>
           <w:p/>
         </w:tc>
       </w:tr>
     </w:tbl>
-    <w:p>
-      <w:bookmarkStart w:id="0" w:name="_GoBack"/>
-      <w:bookmarkEnd w:id="0"/>
-    </w:p>
+    <w:p/>
     <w:sectPr>
       <w:pgSz w:w="11906" w:h="16838"/>
       <w:pgMar w:top="1417" w:right="1417" w:bottom="1417" w:left="1417" w:header="708" w:footer="708" w:gutter="0"/>
@@ -856,6 +1328,7 @@
   <w:style w:type="paragraph" w:default="1" w:styleId="Standaard">
     <w:name w:val="Normal"/>
     <w:qFormat/>
+    <w:rsid w:val="003E4694"/>
   </w:style>
   <w:style w:type="paragraph" w:styleId="Kop1">
     <w:name w:val="heading 1"/>

</xml_diff>

<commit_message>
Datamodel, ERD en database aangepast
</commit_message>
<xml_diff>
--- a/Documentatie/LosPollosHermanosDatamodel.docx
+++ b/Documentatie/LosPollosHermanosDatamodel.docx
@@ -15,13 +15,8 @@
         <w:pStyle w:val="Kop2"/>
       </w:pPr>
       <w:r>
-        <w:t xml:space="preserve">Entiteit: </w:t>
+        <w:t>Entiteit: Ingredients</w:t>
       </w:r>
-      <w:proofErr w:type="spellStart"/>
-      <w:r>
-        <w:t>Ingredients</w:t>
-      </w:r>
-      <w:proofErr w:type="spellEnd"/>
     </w:p>
     <w:tbl>
       <w:tblPr>
@@ -41,13 +36,8 @@
             <w:tcW w:w="1682" w:type="dxa"/>
           </w:tcPr>
           <w:p>
-            <w:proofErr w:type="spellStart"/>
-            <w:r>
-              <w:t>Table</w:t>
-            </w:r>
-            <w:proofErr w:type="spellEnd"/>
-            <w:r>
-              <w:t>:</w:t>
+            <w:r>
+              <w:t>Table:</w:t>
             </w:r>
           </w:p>
         </w:tc>
@@ -57,11 +47,9 @@
             <w:gridSpan w:val="3"/>
           </w:tcPr>
           <w:p>
-            <w:proofErr w:type="spellStart"/>
             <w:r>
               <w:t>Ingredients</w:t>
             </w:r>
-            <w:proofErr w:type="spellEnd"/>
           </w:p>
         </w:tc>
       </w:tr>
@@ -117,11 +105,9 @@
             <w:shd w:val="clear" w:color="auto" w:fill="002060"/>
           </w:tcPr>
           <w:p>
-            <w:proofErr w:type="spellStart"/>
             <w:r>
               <w:t>Required</w:t>
             </w:r>
-            <w:proofErr w:type="spellEnd"/>
           </w:p>
         </w:tc>
         <w:tc>
@@ -130,11 +116,9 @@
             <w:shd w:val="clear" w:color="auto" w:fill="002060"/>
           </w:tcPr>
           <w:p>
-            <w:proofErr w:type="spellStart"/>
             <w:r>
               <w:t>Remarks</w:t>
             </w:r>
-            <w:proofErr w:type="spellEnd"/>
           </w:p>
         </w:tc>
       </w:tr>
@@ -144,11 +128,9 @@
             <w:tcW w:w="1682" w:type="dxa"/>
           </w:tcPr>
           <w:p>
-            <w:proofErr w:type="spellStart"/>
             <w:r>
               <w:t>ingredientId</w:t>
             </w:r>
-            <w:proofErr w:type="spellEnd"/>
           </w:p>
         </w:tc>
         <w:tc>
@@ -198,13 +180,8 @@
             <w:tcW w:w="1540" w:type="dxa"/>
           </w:tcPr>
           <w:p>
-            <w:proofErr w:type="spellStart"/>
-            <w:r>
-              <w:t>varchar</w:t>
-            </w:r>
-            <w:proofErr w:type="spellEnd"/>
-            <w:r>
-              <w:t>(50)</w:t>
+            <w:r>
+              <w:t>varchar(50)</w:t>
             </w:r>
           </w:p>
         </w:tc>
@@ -231,11 +208,9 @@
             <w:tcW w:w="1682" w:type="dxa"/>
           </w:tcPr>
           <w:p>
-            <w:proofErr w:type="spellStart"/>
             <w:r>
               <w:t>price</w:t>
             </w:r>
-            <w:proofErr w:type="spellEnd"/>
           </w:p>
         </w:tc>
         <w:tc>
@@ -243,13 +218,8 @@
             <w:tcW w:w="1540" w:type="dxa"/>
           </w:tcPr>
           <w:p>
-            <w:proofErr w:type="spellStart"/>
-            <w:r>
-              <w:t>decimal</w:t>
-            </w:r>
-            <w:proofErr w:type="spellEnd"/>
-            <w:r>
-              <w:t>(18,2)</w:t>
+            <w:r>
+              <w:t>decimal(18,2)</w:t>
             </w:r>
           </w:p>
         </w:tc>
@@ -276,211 +246,229 @@
             <w:tcW w:w="1682" w:type="dxa"/>
           </w:tcPr>
           <w:p>
+            <w:r>
+              <w:t>unitId</w:t>
+            </w:r>
+          </w:p>
+        </w:tc>
+        <w:tc>
+          <w:tcPr>
+            <w:tcW w:w="1540" w:type="dxa"/>
+          </w:tcPr>
+          <w:p>
+            <w:r>
+              <w:t>int</w:t>
+            </w:r>
+          </w:p>
+        </w:tc>
+        <w:tc>
+          <w:tcPr>
+            <w:tcW w:w="1127" w:type="dxa"/>
+          </w:tcPr>
+          <w:p>
+            <w:r>
+              <w:t>Ja</w:t>
+            </w:r>
+          </w:p>
+        </w:tc>
+        <w:tc>
+          <w:tcPr>
+            <w:tcW w:w="4718" w:type="dxa"/>
+          </w:tcPr>
+          <w:p>
+            <w:r>
+              <w:t>FK</w:t>
+            </w:r>
+          </w:p>
+        </w:tc>
+      </w:tr>
+      <w:tr>
+        <w:tc>
+          <w:tcPr>
+            <w:tcW w:w="1682" w:type="dxa"/>
+          </w:tcPr>
+          <w:p/>
+        </w:tc>
+        <w:tc>
+          <w:tcPr>
+            <w:tcW w:w="1540" w:type="dxa"/>
+          </w:tcPr>
+          <w:p/>
+        </w:tc>
+        <w:tc>
+          <w:tcPr>
+            <w:tcW w:w="1127" w:type="dxa"/>
+          </w:tcPr>
+          <w:p/>
+        </w:tc>
+        <w:tc>
+          <w:tcPr>
+            <w:tcW w:w="4718" w:type="dxa"/>
+          </w:tcPr>
+          <w:p/>
+        </w:tc>
+      </w:tr>
+      <w:tr>
+        <w:tc>
+          <w:tcPr>
+            <w:tcW w:w="1682" w:type="dxa"/>
+            <w:shd w:val="clear" w:color="auto" w:fill="002060"/>
+          </w:tcPr>
+          <w:p>
+            <w:r>
+              <w:t>Index</w:t>
+            </w:r>
+          </w:p>
+        </w:tc>
+        <w:tc>
+          <w:tcPr>
+            <w:tcW w:w="7385" w:type="dxa"/>
+            <w:gridSpan w:val="3"/>
+            <w:shd w:val="clear" w:color="auto" w:fill="002060"/>
+          </w:tcPr>
+          <w:p>
+            <w:r>
+              <w:t>Description</w:t>
+            </w:r>
+          </w:p>
+        </w:tc>
+      </w:tr>
+      <w:tr>
+        <w:tc>
+          <w:tcPr>
+            <w:tcW w:w="1682" w:type="dxa"/>
+          </w:tcPr>
+          <w:p>
+            <w:r>
+              <w:t>ingredientId</w:t>
+            </w:r>
+          </w:p>
+        </w:tc>
+        <w:tc>
+          <w:tcPr>
+            <w:tcW w:w="7385" w:type="dxa"/>
+            <w:gridSpan w:val="3"/>
+          </w:tcPr>
+          <w:p>
+            <w:r>
+              <w:t>Primary key</w:t>
+            </w:r>
+          </w:p>
+        </w:tc>
+      </w:tr>
+      <w:tr>
+        <w:tc>
+          <w:tcPr>
+            <w:tcW w:w="1682" w:type="dxa"/>
+          </w:tcPr>
+          <w:p>
+            <w:r>
+              <w:t>name</w:t>
+            </w:r>
+          </w:p>
+        </w:tc>
+        <w:tc>
+          <w:tcPr>
+            <w:tcW w:w="7385" w:type="dxa"/>
+            <w:gridSpan w:val="3"/>
+          </w:tcPr>
+          <w:p>
+            <w:r>
+              <w:t>Name moet uniek zijn</w:t>
+            </w:r>
+          </w:p>
+        </w:tc>
+      </w:tr>
+      <w:tr>
+        <w:tc>
+          <w:tcPr>
+            <w:tcW w:w="1682" w:type="dxa"/>
+          </w:tcPr>
+          <w:p/>
+        </w:tc>
+        <w:tc>
+          <w:tcPr>
+            <w:tcW w:w="7385" w:type="dxa"/>
+            <w:gridSpan w:val="3"/>
+          </w:tcPr>
+          <w:p/>
+        </w:tc>
+      </w:tr>
+      <w:tr>
+        <w:tc>
+          <w:tcPr>
+            <w:tcW w:w="1682" w:type="dxa"/>
+            <w:shd w:val="clear" w:color="auto" w:fill="002060"/>
+          </w:tcPr>
+          <w:p>
+            <w:r>
+              <w:t>Relations</w:t>
+            </w:r>
+          </w:p>
+        </w:tc>
+        <w:tc>
+          <w:tcPr>
+            <w:tcW w:w="7385" w:type="dxa"/>
+            <w:gridSpan w:val="3"/>
+            <w:shd w:val="clear" w:color="auto" w:fill="002060"/>
+          </w:tcPr>
+          <w:p>
+            <w:r>
+              <w:t>Description</w:t>
+            </w:r>
+          </w:p>
+        </w:tc>
+      </w:tr>
+      <w:tr>
+        <w:tc>
+          <w:tcPr>
+            <w:tcW w:w="1682" w:type="dxa"/>
+          </w:tcPr>
+          <w:p>
+            <w:r>
+              <w:t>Units</w:t>
+            </w:r>
+          </w:p>
+        </w:tc>
+        <w:tc>
+          <w:tcPr>
+            <w:tcW w:w="7385" w:type="dxa"/>
+            <w:gridSpan w:val="3"/>
+          </w:tcPr>
+          <w:p>
+            <w:r>
+              <w:t xml:space="preserve">Bij elke </w:t>
+            </w:r>
+            <w:r>
+              <w:t>ingredient</w:t>
+            </w:r>
+            <w:r>
+              <w:t xml:space="preserve"> </w:t>
+            </w:r>
+            <w:r>
+              <w:t xml:space="preserve">hoort </w:t>
+            </w:r>
             <w:bookmarkStart w:id="0" w:name="_GoBack"/>
-            <w:r>
-              <w:t>unit</w:t>
-            </w:r>
             <w:bookmarkEnd w:id="0"/>
-          </w:p>
-        </w:tc>
-        <w:tc>
-          <w:tcPr>
-            <w:tcW w:w="1540" w:type="dxa"/>
-          </w:tcPr>
-          <w:p>
-            <w:proofErr w:type="spellStart"/>
-            <w:r>
-              <w:t>varchar</w:t>
-            </w:r>
-            <w:proofErr w:type="spellEnd"/>
-            <w:r>
-              <w:t>(50)</w:t>
-            </w:r>
-          </w:p>
-        </w:tc>
-        <w:tc>
-          <w:tcPr>
-            <w:tcW w:w="1127" w:type="dxa"/>
-          </w:tcPr>
-          <w:p>
-            <w:r>
-              <w:t>Ja</w:t>
-            </w:r>
-          </w:p>
-        </w:tc>
-        <w:tc>
-          <w:tcPr>
-            <w:tcW w:w="4718" w:type="dxa"/>
-          </w:tcPr>
-          <w:p/>
-        </w:tc>
-      </w:tr>
-      <w:tr>
-        <w:tc>
-          <w:tcPr>
-            <w:tcW w:w="1682" w:type="dxa"/>
-          </w:tcPr>
-          <w:p/>
-        </w:tc>
-        <w:tc>
-          <w:tcPr>
-            <w:tcW w:w="1540" w:type="dxa"/>
-          </w:tcPr>
-          <w:p/>
-        </w:tc>
-        <w:tc>
-          <w:tcPr>
-            <w:tcW w:w="1127" w:type="dxa"/>
-          </w:tcPr>
-          <w:p/>
-        </w:tc>
-        <w:tc>
-          <w:tcPr>
-            <w:tcW w:w="4718" w:type="dxa"/>
-          </w:tcPr>
-          <w:p/>
-        </w:tc>
-      </w:tr>
-      <w:tr>
-        <w:tc>
-          <w:tcPr>
-            <w:tcW w:w="1682" w:type="dxa"/>
-            <w:shd w:val="clear" w:color="auto" w:fill="002060"/>
-          </w:tcPr>
-          <w:p>
-            <w:r>
-              <w:t>Index</w:t>
-            </w:r>
-          </w:p>
-        </w:tc>
-        <w:tc>
-          <w:tcPr>
-            <w:tcW w:w="7385" w:type="dxa"/>
-            <w:gridSpan w:val="3"/>
-            <w:shd w:val="clear" w:color="auto" w:fill="002060"/>
-          </w:tcPr>
-          <w:p>
-            <w:proofErr w:type="spellStart"/>
-            <w:r>
-              <w:t>Description</w:t>
-            </w:r>
-            <w:proofErr w:type="spellEnd"/>
-          </w:p>
-        </w:tc>
-      </w:tr>
-      <w:tr>
-        <w:tc>
-          <w:tcPr>
-            <w:tcW w:w="1682" w:type="dxa"/>
-          </w:tcPr>
-          <w:p>
-            <w:proofErr w:type="spellStart"/>
-            <w:r>
-              <w:t>ingredientId</w:t>
-            </w:r>
-            <w:proofErr w:type="spellEnd"/>
-          </w:p>
-        </w:tc>
-        <w:tc>
-          <w:tcPr>
-            <w:tcW w:w="7385" w:type="dxa"/>
-            <w:gridSpan w:val="3"/>
-          </w:tcPr>
-          <w:p>
-            <w:proofErr w:type="spellStart"/>
-            <w:r>
-              <w:t>Primary</w:t>
-            </w:r>
-            <w:proofErr w:type="spellEnd"/>
-            <w:r>
-              <w:t xml:space="preserve"> </w:t>
-            </w:r>
-            <w:proofErr w:type="spellStart"/>
-            <w:r>
-              <w:t>key</w:t>
-            </w:r>
-            <w:proofErr w:type="spellEnd"/>
-          </w:p>
-        </w:tc>
-      </w:tr>
-      <w:tr>
-        <w:tc>
-          <w:tcPr>
-            <w:tcW w:w="1682" w:type="dxa"/>
-          </w:tcPr>
-          <w:p>
-            <w:r>
-              <w:t>name</w:t>
-            </w:r>
-          </w:p>
-        </w:tc>
-        <w:tc>
-          <w:tcPr>
-            <w:tcW w:w="7385" w:type="dxa"/>
-            <w:gridSpan w:val="3"/>
-          </w:tcPr>
-          <w:p>
-            <w:r>
-              <w:t>Name moet uniek zijn</w:t>
-            </w:r>
-          </w:p>
-        </w:tc>
-      </w:tr>
-      <w:tr>
-        <w:tc>
-          <w:tcPr>
-            <w:tcW w:w="1682" w:type="dxa"/>
-          </w:tcPr>
-          <w:p/>
-        </w:tc>
-        <w:tc>
-          <w:tcPr>
-            <w:tcW w:w="7385" w:type="dxa"/>
-            <w:gridSpan w:val="3"/>
-          </w:tcPr>
-          <w:p/>
-        </w:tc>
-      </w:tr>
-      <w:tr>
-        <w:tc>
-          <w:tcPr>
-            <w:tcW w:w="1682" w:type="dxa"/>
-            <w:shd w:val="clear" w:color="auto" w:fill="002060"/>
-          </w:tcPr>
-          <w:p>
-            <w:r>
-              <w:t>Relations</w:t>
-            </w:r>
-          </w:p>
-        </w:tc>
-        <w:tc>
-          <w:tcPr>
-            <w:tcW w:w="7385" w:type="dxa"/>
-            <w:gridSpan w:val="3"/>
-            <w:shd w:val="clear" w:color="auto" w:fill="002060"/>
-          </w:tcPr>
-          <w:p>
-            <w:proofErr w:type="spellStart"/>
-            <w:r>
-              <w:t>Description</w:t>
-            </w:r>
-            <w:proofErr w:type="spellEnd"/>
-          </w:p>
-        </w:tc>
-      </w:tr>
-      <w:tr>
-        <w:tc>
-          <w:tcPr>
-            <w:tcW w:w="1682" w:type="dxa"/>
-          </w:tcPr>
-          <w:p/>
-        </w:tc>
-        <w:tc>
-          <w:tcPr>
-            <w:tcW w:w="7385" w:type="dxa"/>
-            <w:gridSpan w:val="3"/>
-          </w:tcPr>
-          <w:p/>
+            <w:r>
+              <w:t xml:space="preserve">precies </w:t>
+            </w:r>
+            <w:r>
+              <w:t xml:space="preserve">1 </w:t>
+            </w:r>
+            <w:r>
+              <w:t>units</w:t>
+            </w:r>
+            <w:r>
+              <w:t xml:space="preserve"> (</w:t>
+            </w:r>
+            <w:r>
+              <w:t>unitId</w:t>
+            </w:r>
+            <w:r>
+              <w:t>)</w:t>
+            </w:r>
+          </w:p>
         </w:tc>
       </w:tr>
     </w:tbl>
@@ -490,13 +478,8 @@
         <w:pStyle w:val="Kop2"/>
       </w:pPr>
       <w:r>
-        <w:t xml:space="preserve">Entiteit: </w:t>
+        <w:t>Entiteit: Meals</w:t>
       </w:r>
-      <w:proofErr w:type="spellStart"/>
-      <w:r>
-        <w:t>Meals</w:t>
-      </w:r>
-      <w:proofErr w:type="spellEnd"/>
     </w:p>
     <w:tbl>
       <w:tblPr>
@@ -516,13 +499,8 @@
             <w:tcW w:w="1696" w:type="dxa"/>
           </w:tcPr>
           <w:p>
-            <w:proofErr w:type="spellStart"/>
-            <w:r>
-              <w:t>Table</w:t>
-            </w:r>
-            <w:proofErr w:type="spellEnd"/>
-            <w:r>
-              <w:t>:</w:t>
+            <w:r>
+              <w:t>Table:</w:t>
             </w:r>
           </w:p>
         </w:tc>
@@ -532,11 +510,9 @@
             <w:gridSpan w:val="3"/>
           </w:tcPr>
           <w:p>
-            <w:proofErr w:type="spellStart"/>
             <w:r>
               <w:t>Meals</w:t>
             </w:r>
-            <w:proofErr w:type="spellEnd"/>
           </w:p>
         </w:tc>
       </w:tr>
@@ -592,11 +568,9 @@
             <w:shd w:val="clear" w:color="auto" w:fill="002060"/>
           </w:tcPr>
           <w:p>
-            <w:proofErr w:type="spellStart"/>
             <w:r>
               <w:t>Required</w:t>
             </w:r>
-            <w:proofErr w:type="spellEnd"/>
           </w:p>
         </w:tc>
         <w:tc>
@@ -605,25 +579,21 @@
             <w:shd w:val="clear" w:color="auto" w:fill="002060"/>
           </w:tcPr>
           <w:p>
-            <w:proofErr w:type="spellStart"/>
             <w:r>
               <w:t>Remarks</w:t>
             </w:r>
-            <w:proofErr w:type="spellEnd"/>
-          </w:p>
-        </w:tc>
-      </w:tr>
-      <w:tr>
-        <w:tc>
-          <w:tcPr>
-            <w:tcW w:w="1696" w:type="dxa"/>
-          </w:tcPr>
-          <w:p>
-            <w:proofErr w:type="spellStart"/>
+          </w:p>
+        </w:tc>
+      </w:tr>
+      <w:tr>
+        <w:tc>
+          <w:tcPr>
+            <w:tcW w:w="1696" w:type="dxa"/>
+          </w:tcPr>
+          <w:p>
             <w:r>
               <w:t>mealId</w:t>
             </w:r>
-            <w:proofErr w:type="spellEnd"/>
           </w:p>
         </w:tc>
         <w:tc>
@@ -673,13 +643,8 @@
             <w:tcW w:w="1202" w:type="dxa"/>
           </w:tcPr>
           <w:p>
-            <w:proofErr w:type="spellStart"/>
-            <w:r>
-              <w:t>varchar</w:t>
-            </w:r>
-            <w:proofErr w:type="spellEnd"/>
-            <w:r>
-              <w:t>(50)</w:t>
+            <w:r>
+              <w:t>varchar(50)</w:t>
             </w:r>
           </w:p>
         </w:tc>
@@ -706,11 +671,9 @@
             <w:tcW w:w="1696" w:type="dxa"/>
           </w:tcPr>
           <w:p>
-            <w:proofErr w:type="spellStart"/>
             <w:r>
               <w:t>description</w:t>
             </w:r>
-            <w:proofErr w:type="spellEnd"/>
           </w:p>
         </w:tc>
         <w:tc>
@@ -718,11 +681,9 @@
             <w:tcW w:w="1202" w:type="dxa"/>
           </w:tcPr>
           <w:p>
-            <w:proofErr w:type="spellStart"/>
             <w:r>
               <w:t>text</w:t>
             </w:r>
-            <w:proofErr w:type="spellEnd"/>
           </w:p>
         </w:tc>
         <w:tc>
@@ -748,11 +709,9 @@
             <w:tcW w:w="1696" w:type="dxa"/>
           </w:tcPr>
           <w:p>
-            <w:proofErr w:type="spellStart"/>
             <w:r>
               <w:t>price</w:t>
             </w:r>
-            <w:proofErr w:type="spellEnd"/>
           </w:p>
         </w:tc>
         <w:tc>
@@ -760,13 +719,8 @@
             <w:tcW w:w="1202" w:type="dxa"/>
           </w:tcPr>
           <w:p>
-            <w:proofErr w:type="spellStart"/>
-            <w:r>
-              <w:t>decimal</w:t>
-            </w:r>
-            <w:proofErr w:type="spellEnd"/>
-            <w:r>
-              <w:t>(18,2)</w:t>
+            <w:r>
+              <w:t>decimal(18,2)</w:t>
             </w:r>
           </w:p>
         </w:tc>
@@ -832,11 +786,9 @@
             <w:shd w:val="clear" w:color="auto" w:fill="002060"/>
           </w:tcPr>
           <w:p>
-            <w:proofErr w:type="spellStart"/>
             <w:r>
               <w:t>Description</w:t>
             </w:r>
-            <w:proofErr w:type="spellEnd"/>
           </w:p>
         </w:tc>
       </w:tr>
@@ -897,11 +849,9 @@
             <w:shd w:val="clear" w:color="auto" w:fill="002060"/>
           </w:tcPr>
           <w:p>
-            <w:proofErr w:type="spellStart"/>
             <w:r>
               <w:t>Description</w:t>
             </w:r>
-            <w:proofErr w:type="spellEnd"/>
           </w:p>
         </w:tc>
       </w:tr>
@@ -918,6 +868,363 @@
             <w:gridSpan w:val="3"/>
           </w:tcPr>
           <w:p/>
+        </w:tc>
+      </w:tr>
+    </w:tbl>
+    <w:p/>
+    <w:p>
+      <w:pPr>
+        <w:pStyle w:val="Kop2"/>
+      </w:pPr>
+      <w:r>
+        <w:t>Entiteit: Units</w:t>
+      </w:r>
+    </w:p>
+    <w:tbl>
+      <w:tblPr>
+        <w:tblStyle w:val="Tabelraster"/>
+        <w:tblW w:w="9067" w:type="dxa"/>
+        <w:tblLook w:val="04A0" w:firstRow="1" w:lastRow="0" w:firstColumn="1" w:lastColumn="0" w:noHBand="0" w:noVBand="1"/>
+      </w:tblPr>
+      <w:tblGrid>
+        <w:gridCol w:w="1691"/>
+        <w:gridCol w:w="1245"/>
+        <w:gridCol w:w="1135"/>
+        <w:gridCol w:w="4996"/>
+      </w:tblGrid>
+      <w:tr>
+        <w:tc>
+          <w:tcPr>
+            <w:tcW w:w="1696" w:type="dxa"/>
+          </w:tcPr>
+          <w:p>
+            <w:r>
+              <w:t>Table:</w:t>
+            </w:r>
+          </w:p>
+        </w:tc>
+        <w:tc>
+          <w:tcPr>
+            <w:tcW w:w="7371" w:type="dxa"/>
+            <w:gridSpan w:val="3"/>
+          </w:tcPr>
+          <w:p>
+            <w:r>
+              <w:t>Units</w:t>
+            </w:r>
+          </w:p>
+        </w:tc>
+      </w:tr>
+      <w:tr>
+        <w:tc>
+          <w:tcPr>
+            <w:tcW w:w="1696" w:type="dxa"/>
+          </w:tcPr>
+          <w:p>
+            <w:r>
+              <w:t>Definition:</w:t>
+            </w:r>
+          </w:p>
+        </w:tc>
+        <w:tc>
+          <w:tcPr>
+            <w:tcW w:w="7371" w:type="dxa"/>
+            <w:gridSpan w:val="3"/>
+          </w:tcPr>
+          <w:p>
+            <w:r>
+              <w:t>De eenheden waarin de ingrediënten geprijsd zijn</w:t>
+            </w:r>
+          </w:p>
+        </w:tc>
+      </w:tr>
+      <w:tr>
+        <w:tc>
+          <w:tcPr>
+            <w:tcW w:w="1696" w:type="dxa"/>
+            <w:shd w:val="clear" w:color="auto" w:fill="002060"/>
+          </w:tcPr>
+          <w:p>
+            <w:r>
+              <w:t>Column</w:t>
+            </w:r>
+          </w:p>
+        </w:tc>
+        <w:tc>
+          <w:tcPr>
+            <w:tcW w:w="1202" w:type="dxa"/>
+            <w:shd w:val="clear" w:color="auto" w:fill="002060"/>
+          </w:tcPr>
+          <w:p>
+            <w:r>
+              <w:t>Type</w:t>
+            </w:r>
+          </w:p>
+        </w:tc>
+        <w:tc>
+          <w:tcPr>
+            <w:tcW w:w="1136" w:type="dxa"/>
+            <w:shd w:val="clear" w:color="auto" w:fill="002060"/>
+          </w:tcPr>
+          <w:p>
+            <w:r>
+              <w:t>Required</w:t>
+            </w:r>
+          </w:p>
+        </w:tc>
+        <w:tc>
+          <w:tcPr>
+            <w:tcW w:w="5033" w:type="dxa"/>
+            <w:shd w:val="clear" w:color="auto" w:fill="002060"/>
+          </w:tcPr>
+          <w:p>
+            <w:r>
+              <w:t>Remarks</w:t>
+            </w:r>
+          </w:p>
+        </w:tc>
+      </w:tr>
+      <w:tr>
+        <w:tc>
+          <w:tcPr>
+            <w:tcW w:w="1696" w:type="dxa"/>
+          </w:tcPr>
+          <w:p>
+            <w:r>
+              <w:t>unitId</w:t>
+            </w:r>
+          </w:p>
+        </w:tc>
+        <w:tc>
+          <w:tcPr>
+            <w:tcW w:w="1202" w:type="dxa"/>
+          </w:tcPr>
+          <w:p>
+            <w:r>
+              <w:t>int</w:t>
+            </w:r>
+          </w:p>
+        </w:tc>
+        <w:tc>
+          <w:tcPr>
+            <w:tcW w:w="1136" w:type="dxa"/>
+          </w:tcPr>
+          <w:p>
+            <w:r>
+              <w:t>Ja</w:t>
+            </w:r>
+          </w:p>
+        </w:tc>
+        <w:tc>
+          <w:tcPr>
+            <w:tcW w:w="5033" w:type="dxa"/>
+          </w:tcPr>
+          <w:p>
+            <w:r>
+              <w:t>Auto increment</w:t>
+            </w:r>
+          </w:p>
+        </w:tc>
+      </w:tr>
+      <w:tr>
+        <w:tc>
+          <w:tcPr>
+            <w:tcW w:w="1696" w:type="dxa"/>
+          </w:tcPr>
+          <w:p>
+            <w:r>
+              <w:t>name</w:t>
+            </w:r>
+          </w:p>
+        </w:tc>
+        <w:tc>
+          <w:tcPr>
+            <w:tcW w:w="1202" w:type="dxa"/>
+          </w:tcPr>
+          <w:p>
+            <w:r>
+              <w:t>varchar(50)</w:t>
+            </w:r>
+          </w:p>
+        </w:tc>
+        <w:tc>
+          <w:tcPr>
+            <w:tcW w:w="1136" w:type="dxa"/>
+          </w:tcPr>
+          <w:p>
+            <w:r>
+              <w:t>Ja</w:t>
+            </w:r>
+          </w:p>
+        </w:tc>
+        <w:tc>
+          <w:tcPr>
+            <w:tcW w:w="5033" w:type="dxa"/>
+          </w:tcPr>
+          <w:p/>
+        </w:tc>
+      </w:tr>
+      <w:tr>
+        <w:tc>
+          <w:tcPr>
+            <w:tcW w:w="1696" w:type="dxa"/>
+          </w:tcPr>
+          <w:p/>
+        </w:tc>
+        <w:tc>
+          <w:tcPr>
+            <w:tcW w:w="1202" w:type="dxa"/>
+          </w:tcPr>
+          <w:p/>
+        </w:tc>
+        <w:tc>
+          <w:tcPr>
+            <w:tcW w:w="1136" w:type="dxa"/>
+          </w:tcPr>
+          <w:p/>
+        </w:tc>
+        <w:tc>
+          <w:tcPr>
+            <w:tcW w:w="5033" w:type="dxa"/>
+          </w:tcPr>
+          <w:p/>
+        </w:tc>
+      </w:tr>
+      <w:tr>
+        <w:tc>
+          <w:tcPr>
+            <w:tcW w:w="1696" w:type="dxa"/>
+            <w:shd w:val="clear" w:color="auto" w:fill="002060"/>
+          </w:tcPr>
+          <w:p>
+            <w:r>
+              <w:t>Index</w:t>
+            </w:r>
+          </w:p>
+        </w:tc>
+        <w:tc>
+          <w:tcPr>
+            <w:tcW w:w="7371" w:type="dxa"/>
+            <w:gridSpan w:val="3"/>
+            <w:shd w:val="clear" w:color="auto" w:fill="002060"/>
+          </w:tcPr>
+          <w:p>
+            <w:r>
+              <w:t>Description</w:t>
+            </w:r>
+          </w:p>
+        </w:tc>
+      </w:tr>
+      <w:tr>
+        <w:tc>
+          <w:tcPr>
+            <w:tcW w:w="1696" w:type="dxa"/>
+          </w:tcPr>
+          <w:p>
+            <w:r>
+              <w:t>unitId</w:t>
+            </w:r>
+          </w:p>
+        </w:tc>
+        <w:tc>
+          <w:tcPr>
+            <w:tcW w:w="7371" w:type="dxa"/>
+            <w:gridSpan w:val="3"/>
+          </w:tcPr>
+          <w:p>
+            <w:r>
+              <w:t>Primary key</w:t>
+            </w:r>
+          </w:p>
+        </w:tc>
+      </w:tr>
+      <w:tr>
+        <w:tc>
+          <w:tcPr>
+            <w:tcW w:w="1696" w:type="dxa"/>
+          </w:tcPr>
+          <w:p>
+            <w:r>
+              <w:t>name</w:t>
+            </w:r>
+          </w:p>
+        </w:tc>
+        <w:tc>
+          <w:tcPr>
+            <w:tcW w:w="7371" w:type="dxa"/>
+            <w:gridSpan w:val="3"/>
+          </w:tcPr>
+          <w:p>
+            <w:r>
+              <w:t>Name moet uniek zijn</w:t>
+            </w:r>
+          </w:p>
+        </w:tc>
+      </w:tr>
+      <w:tr>
+        <w:tc>
+          <w:tcPr>
+            <w:tcW w:w="1696" w:type="dxa"/>
+          </w:tcPr>
+          <w:p/>
+        </w:tc>
+        <w:tc>
+          <w:tcPr>
+            <w:tcW w:w="7371" w:type="dxa"/>
+            <w:gridSpan w:val="3"/>
+          </w:tcPr>
+          <w:p/>
+        </w:tc>
+      </w:tr>
+      <w:tr>
+        <w:tc>
+          <w:tcPr>
+            <w:tcW w:w="1696" w:type="dxa"/>
+            <w:shd w:val="clear" w:color="auto" w:fill="002060"/>
+          </w:tcPr>
+          <w:p>
+            <w:r>
+              <w:t>Relations</w:t>
+            </w:r>
+          </w:p>
+        </w:tc>
+        <w:tc>
+          <w:tcPr>
+            <w:tcW w:w="7371" w:type="dxa"/>
+            <w:gridSpan w:val="3"/>
+            <w:shd w:val="clear" w:color="auto" w:fill="002060"/>
+          </w:tcPr>
+          <w:p>
+            <w:r>
+              <w:t>Description</w:t>
+            </w:r>
+          </w:p>
+        </w:tc>
+      </w:tr>
+      <w:tr>
+        <w:tc>
+          <w:tcPr>
+            <w:tcW w:w="1696" w:type="dxa"/>
+          </w:tcPr>
+          <w:p>
+            <w:r>
+              <w:t>Ingredients</w:t>
+            </w:r>
+          </w:p>
+        </w:tc>
+        <w:tc>
+          <w:tcPr>
+            <w:tcW w:w="7371" w:type="dxa"/>
+            <w:gridSpan w:val="3"/>
+          </w:tcPr>
+          <w:p>
+            <w:r>
+              <w:t>1 unit kan bij 0, 1 of meer ingredients gebruikt worden</w:t>
+            </w:r>
+            <w:r>
+              <w:t xml:space="preserve"> (unitId)</w:t>
+            </w:r>
+          </w:p>
         </w:tc>
       </w:tr>
     </w:tbl>

</xml_diff>